<commit_message>
Setup DockerHub Account and Repo
</commit_message>
<xml_diff>
--- a/docs/Docker_Setup_Windows_OS.docx
+++ b/docs/Docker_Setup_Windows_OS.docx
@@ -99,7 +99,15 @@
         <w:t>xperimental and not yet matured so you</w:t>
       </w:r>
       <w:r>
-        <w:t xml:space="preserve"> may face some issues with this if Docker Toolbox or Oracle Virtualbox is already installed.</w:t>
+        <w:t xml:space="preserve"> may face some issues with this if Docker Toolbox or Oracle </w:t>
+      </w:r>
+      <w:proofErr w:type="spellStart"/>
+      <w:r>
+        <w:t>Virtualbox</w:t>
+      </w:r>
+      <w:proofErr w:type="spellEnd"/>
+      <w:r>
+        <w:t xml:space="preserve"> is already installed.</w:t>
       </w:r>
     </w:p>
     <w:p>
@@ -133,6 +141,65 @@
       </w:r>
       <w:r>
         <w:t xml:space="preserve"> permissions.</w:t>
+      </w:r>
+    </w:p>
+    <w:p>
+      <w:pPr>
+        <w:pStyle w:val="ListParagraph"/>
+        <w:ind w:left="1080"/>
+      </w:pPr>
+      <w:r>
+        <w:rPr>
+          <w:noProof/>
+        </w:rPr>
+        <w:drawing>
+          <wp:inline distT="0" distB="0" distL="0" distR="0">
+            <wp:extent cx="5943600" cy="781050"/>
+            <wp:effectExtent l="0" t="0" r="0" b="0"/>
+            <wp:docPr id="3" name="Picture 3"/>
+            <wp:cNvGraphicFramePr>
+              <a:graphicFrameLocks xmlns:a="http://schemas.openxmlformats.org/drawingml/2006/main" noChangeAspect="1"/>
+            </wp:cNvGraphicFramePr>
+            <a:graphic xmlns:a="http://schemas.openxmlformats.org/drawingml/2006/main">
+              <a:graphicData uri="http://schemas.openxmlformats.org/drawingml/2006/picture">
+                <pic:pic xmlns:pic="http://schemas.openxmlformats.org/drawingml/2006/picture">
+                  <pic:nvPicPr>
+                    <pic:cNvPr id="0" name="Picture 1"/>
+                    <pic:cNvPicPr>
+                      <a:picLocks noChangeAspect="1" noChangeArrowheads="1"/>
+                    </pic:cNvPicPr>
+                  </pic:nvPicPr>
+                  <pic:blipFill>
+                    <a:blip r:embed="rId7">
+                      <a:extLst>
+                        <a:ext uri="{28A0092B-C50C-407E-A947-70E740481C1C}">
+                          <a14:useLocalDpi xmlns:a14="http://schemas.microsoft.com/office/drawing/2010/main" val="0"/>
+                        </a:ext>
+                      </a:extLst>
+                    </a:blip>
+                    <a:srcRect/>
+                    <a:stretch>
+                      <a:fillRect/>
+                    </a:stretch>
+                  </pic:blipFill>
+                  <pic:spPr bwMode="auto">
+                    <a:xfrm>
+                      <a:off x="0" y="0"/>
+                      <a:ext cx="5943600" cy="781050"/>
+                    </a:xfrm>
+                    <a:prstGeom prst="rect">
+                      <a:avLst/>
+                    </a:prstGeom>
+                    <a:noFill/>
+                    <a:ln>
+                      <a:noFill/>
+                    </a:ln>
+                  </pic:spPr>
+                </pic:pic>
+              </a:graphicData>
+            </a:graphic>
+          </wp:inline>
+        </w:drawing>
       </w:r>
     </w:p>
     <w:p>
@@ -162,7 +229,7 @@
                     </pic:cNvPicPr>
                   </pic:nvPicPr>
                   <pic:blipFill>
-                    <a:blip r:embed="rId7">
+                    <a:blip r:embed="rId8">
                       <a:extLst>
                         <a:ext uri="{28A0092B-C50C-407E-A947-70E740481C1C}">
                           <a14:useLocalDpi xmlns:a14="http://schemas.microsoft.com/office/drawing/2010/main" val="0"/>
@@ -211,8 +278,6 @@
       <w:r>
         <w:t>Please ignore this INFO message as this was introduced in 1.13 version and would be removed in next stable release.</w:t>
       </w:r>
-      <w:bookmarkStart w:id="0" w:name="_GoBack"/>
-      <w:bookmarkEnd w:id="0"/>
     </w:p>
     <w:p>
       <w:pPr>
@@ -241,7 +306,7 @@
                     </pic:cNvPicPr>
                   </pic:nvPicPr>
                   <pic:blipFill>
-                    <a:blip r:embed="rId8">
+                    <a:blip r:embed="rId9">
                       <a:extLst>
                         <a:ext uri="{28A0092B-C50C-407E-A947-70E740481C1C}">
                           <a14:useLocalDpi xmlns:a14="http://schemas.microsoft.com/office/drawing/2010/main" val="0"/>
@@ -273,6 +338,557 @@
         </w:drawing>
       </w:r>
     </w:p>
+    <w:p>
+      <w:pPr>
+        <w:pStyle w:val="ListParagraph"/>
+        <w:ind w:left="1080"/>
+      </w:pPr>
+    </w:p>
+    <w:p>
+      <w:pPr>
+        <w:pStyle w:val="ListParagraph"/>
+        <w:ind w:left="1080"/>
+      </w:pPr>
+    </w:p>
+    <w:p>
+      <w:pPr>
+        <w:pStyle w:val="ListParagraph"/>
+        <w:ind w:left="1080"/>
+      </w:pPr>
+    </w:p>
+    <w:p>
+      <w:pPr>
+        <w:pStyle w:val="ListParagraph"/>
+        <w:ind w:left="1080"/>
+      </w:pPr>
+    </w:p>
+    <w:p>
+      <w:pPr>
+        <w:pStyle w:val="Heading1"/>
+      </w:pPr>
+      <w:r>
+        <w:lastRenderedPageBreak/>
+        <w:t>Create DockerHub Account:</w:t>
+      </w:r>
+    </w:p>
+    <w:p>
+      <w:r>
+        <w:t>To upload</w:t>
+      </w:r>
+      <w:r>
+        <w:t xml:space="preserve"> </w:t>
+      </w:r>
+      <w:proofErr w:type="spellStart"/>
+      <w:r>
+        <w:t>docker</w:t>
+      </w:r>
+      <w:proofErr w:type="spellEnd"/>
+      <w:r>
+        <w:t xml:space="preserve"> </w:t>
+      </w:r>
+      <w:r>
+        <w:t xml:space="preserve">images </w:t>
+      </w:r>
+      <w:r>
+        <w:t xml:space="preserve">to DockerHub </w:t>
+      </w:r>
+      <w:r>
+        <w:t xml:space="preserve">one should have </w:t>
+      </w:r>
+      <w:r>
+        <w:t xml:space="preserve">account </w:t>
+      </w:r>
+      <w:r>
+        <w:t>here are the instructions</w:t>
+      </w:r>
+    </w:p>
+    <w:p>
+      <w:pPr>
+        <w:pStyle w:val="ListParagraph"/>
+        <w:numPr>
+          <w:ilvl w:val="0"/>
+          <w:numId w:val="5"/>
+        </w:numPr>
+      </w:pPr>
+      <w:r>
+        <w:t xml:space="preserve">Go to </w:t>
+      </w:r>
+      <w:hyperlink r:id="rId10" w:history="1">
+        <w:r>
+          <w:rPr>
+            <w:rStyle w:val="Hyperlink"/>
+          </w:rPr>
+          <w:t>DockerHub</w:t>
+        </w:r>
+      </w:hyperlink>
+    </w:p>
+    <w:p>
+      <w:pPr>
+        <w:pStyle w:val="ListParagraph"/>
+        <w:numPr>
+          <w:ilvl w:val="0"/>
+          <w:numId w:val="5"/>
+        </w:numPr>
+      </w:pPr>
+      <w:r>
+        <w:t>Provide the required information</w:t>
+      </w:r>
+      <w:r>
+        <w:t>, make sure to provide valid email id since this will be used for account activation.</w:t>
+      </w:r>
+    </w:p>
+    <w:p>
+      <w:pPr>
+        <w:pStyle w:val="ListParagraph"/>
+      </w:pPr>
+      <w:r>
+        <w:rPr>
+          <w:noProof/>
+        </w:rPr>
+        <w:drawing>
+          <wp:inline distT="0" distB="0" distL="0" distR="0">
+            <wp:extent cx="2774950" cy="2368550"/>
+            <wp:effectExtent l="0" t="0" r="6350" b="0"/>
+            <wp:docPr id="4" name="Picture 4"/>
+            <wp:cNvGraphicFramePr>
+              <a:graphicFrameLocks xmlns:a="http://schemas.openxmlformats.org/drawingml/2006/main" noChangeAspect="1"/>
+            </wp:cNvGraphicFramePr>
+            <a:graphic xmlns:a="http://schemas.openxmlformats.org/drawingml/2006/main">
+              <a:graphicData uri="http://schemas.openxmlformats.org/drawingml/2006/picture">
+                <pic:pic xmlns:pic="http://schemas.openxmlformats.org/drawingml/2006/picture">
+                  <pic:nvPicPr>
+                    <pic:cNvPr id="0" name="Picture 2"/>
+                    <pic:cNvPicPr>
+                      <a:picLocks noChangeAspect="1" noChangeArrowheads="1"/>
+                    </pic:cNvPicPr>
+                  </pic:nvPicPr>
+                  <pic:blipFill>
+                    <a:blip r:embed="rId11">
+                      <a:extLst>
+                        <a:ext uri="{28A0092B-C50C-407E-A947-70E740481C1C}">
+                          <a14:useLocalDpi xmlns:a14="http://schemas.microsoft.com/office/drawing/2010/main" val="0"/>
+                        </a:ext>
+                      </a:extLst>
+                    </a:blip>
+                    <a:srcRect/>
+                    <a:stretch>
+                      <a:fillRect/>
+                    </a:stretch>
+                  </pic:blipFill>
+                  <pic:spPr bwMode="auto">
+                    <a:xfrm>
+                      <a:off x="0" y="0"/>
+                      <a:ext cx="2774950" cy="2368550"/>
+                    </a:xfrm>
+                    <a:prstGeom prst="rect">
+                      <a:avLst/>
+                    </a:prstGeom>
+                    <a:noFill/>
+                    <a:ln>
+                      <a:noFill/>
+                    </a:ln>
+                  </pic:spPr>
+                </pic:pic>
+              </a:graphicData>
+            </a:graphic>
+          </wp:inline>
+        </w:drawing>
+      </w:r>
+    </w:p>
+    <w:p>
+      <w:pPr>
+        <w:pStyle w:val="ListParagraph"/>
+      </w:pPr>
+    </w:p>
+    <w:p>
+      <w:pPr>
+        <w:pStyle w:val="ListParagraph"/>
+      </w:pPr>
+      <w:r>
+        <w:rPr>
+          <w:noProof/>
+        </w:rPr>
+        <w:drawing>
+          <wp:inline distT="0" distB="0" distL="0" distR="0" wp14:anchorId="3BE89430" wp14:editId="6489CE9A">
+            <wp:extent cx="3143250" cy="812800"/>
+            <wp:effectExtent l="0" t="0" r="0" b="6350"/>
+            <wp:docPr id="5" name="Picture 5"/>
+            <wp:cNvGraphicFramePr>
+              <a:graphicFrameLocks xmlns:a="http://schemas.openxmlformats.org/drawingml/2006/main" noChangeAspect="1"/>
+            </wp:cNvGraphicFramePr>
+            <a:graphic xmlns:a="http://schemas.openxmlformats.org/drawingml/2006/main">
+              <a:graphicData uri="http://schemas.openxmlformats.org/drawingml/2006/picture">
+                <pic:pic xmlns:pic="http://schemas.openxmlformats.org/drawingml/2006/picture">
+                  <pic:nvPicPr>
+                    <pic:cNvPr id="0" name="Picture 3"/>
+                    <pic:cNvPicPr>
+                      <a:picLocks noChangeAspect="1" noChangeArrowheads="1"/>
+                    </pic:cNvPicPr>
+                  </pic:nvPicPr>
+                  <pic:blipFill>
+                    <a:blip r:embed="rId12">
+                      <a:extLst>
+                        <a:ext uri="{28A0092B-C50C-407E-A947-70E740481C1C}">
+                          <a14:useLocalDpi xmlns:a14="http://schemas.microsoft.com/office/drawing/2010/main" val="0"/>
+                        </a:ext>
+                      </a:extLst>
+                    </a:blip>
+                    <a:srcRect/>
+                    <a:stretch>
+                      <a:fillRect/>
+                    </a:stretch>
+                  </pic:blipFill>
+                  <pic:spPr bwMode="auto">
+                    <a:xfrm>
+                      <a:off x="0" y="0"/>
+                      <a:ext cx="3143250" cy="812800"/>
+                    </a:xfrm>
+                    <a:prstGeom prst="rect">
+                      <a:avLst/>
+                    </a:prstGeom>
+                    <a:noFill/>
+                    <a:ln>
+                      <a:noFill/>
+                    </a:ln>
+                  </pic:spPr>
+                </pic:pic>
+              </a:graphicData>
+            </a:graphic>
+          </wp:inline>
+        </w:drawing>
+      </w:r>
+    </w:p>
+    <w:p>
+      <w:pPr>
+        <w:pStyle w:val="ListParagraph"/>
+      </w:pPr>
+    </w:p>
+    <w:p>
+      <w:pPr>
+        <w:pStyle w:val="ListParagraph"/>
+        <w:numPr>
+          <w:ilvl w:val="0"/>
+          <w:numId w:val="5"/>
+        </w:numPr>
+      </w:pPr>
+      <w:r>
+        <w:t>Activate your account:</w:t>
+      </w:r>
+    </w:p>
+    <w:p>
+      <w:pPr>
+        <w:pStyle w:val="ListParagraph"/>
+      </w:pPr>
+      <w:r>
+        <w:rPr>
+          <w:noProof/>
+        </w:rPr>
+        <w:drawing>
+          <wp:inline distT="0" distB="0" distL="0" distR="0">
+            <wp:extent cx="6134100" cy="2959100"/>
+            <wp:effectExtent l="0" t="0" r="0" b="0"/>
+            <wp:docPr id="6" name="Picture 6"/>
+            <wp:cNvGraphicFramePr>
+              <a:graphicFrameLocks xmlns:a="http://schemas.openxmlformats.org/drawingml/2006/main" noChangeAspect="1"/>
+            </wp:cNvGraphicFramePr>
+            <a:graphic xmlns:a="http://schemas.openxmlformats.org/drawingml/2006/main">
+              <a:graphicData uri="http://schemas.openxmlformats.org/drawingml/2006/picture">
+                <pic:pic xmlns:pic="http://schemas.openxmlformats.org/drawingml/2006/picture">
+                  <pic:nvPicPr>
+                    <pic:cNvPr id="0" name="Picture 4"/>
+                    <pic:cNvPicPr>
+                      <a:picLocks noChangeAspect="1" noChangeArrowheads="1"/>
+                    </pic:cNvPicPr>
+                  </pic:nvPicPr>
+                  <pic:blipFill>
+                    <a:blip r:embed="rId13">
+                      <a:extLst>
+                        <a:ext uri="{28A0092B-C50C-407E-A947-70E740481C1C}">
+                          <a14:useLocalDpi xmlns:a14="http://schemas.microsoft.com/office/drawing/2010/main" val="0"/>
+                        </a:ext>
+                      </a:extLst>
+                    </a:blip>
+                    <a:srcRect/>
+                    <a:stretch>
+                      <a:fillRect/>
+                    </a:stretch>
+                  </pic:blipFill>
+                  <pic:spPr bwMode="auto">
+                    <a:xfrm>
+                      <a:off x="0" y="0"/>
+                      <a:ext cx="6134100" cy="2959100"/>
+                    </a:xfrm>
+                    <a:prstGeom prst="rect">
+                      <a:avLst/>
+                    </a:prstGeom>
+                    <a:noFill/>
+                    <a:ln>
+                      <a:noFill/>
+                    </a:ln>
+                  </pic:spPr>
+                </pic:pic>
+              </a:graphicData>
+            </a:graphic>
+          </wp:inline>
+        </w:drawing>
+      </w:r>
+    </w:p>
+    <w:p>
+      <w:pPr>
+        <w:pStyle w:val="ListParagraph"/>
+        <w:ind w:left="1080"/>
+      </w:pPr>
+    </w:p>
+    <w:p>
+      <w:pPr>
+        <w:pStyle w:val="Heading1"/>
+      </w:pPr>
+      <w:r>
+        <w:lastRenderedPageBreak/>
+        <w:t xml:space="preserve">Create </w:t>
+      </w:r>
+      <w:r>
+        <w:t>Repository in DockerHub</w:t>
+      </w:r>
+      <w:r>
+        <w:t>:</w:t>
+      </w:r>
+    </w:p>
+    <w:p>
+      <w:r>
+        <w:t xml:space="preserve">To upload Docker </w:t>
+      </w:r>
+      <w:proofErr w:type="gramStart"/>
+      <w:r>
+        <w:t>image</w:t>
+      </w:r>
+      <w:proofErr w:type="gramEnd"/>
+      <w:r>
+        <w:t xml:space="preserve"> we need to setup Docker repository, here are the instructions:</w:t>
+      </w:r>
+    </w:p>
+    <w:p>
+      <w:pPr>
+        <w:pStyle w:val="ListParagraph"/>
+        <w:numPr>
+          <w:ilvl w:val="0"/>
+          <w:numId w:val="6"/>
+        </w:numPr>
+      </w:pPr>
+      <w:r>
+        <w:t>Click on Create Repository</w:t>
+      </w:r>
+    </w:p>
+    <w:p>
+      <w:pPr>
+        <w:pStyle w:val="ListParagraph"/>
+      </w:pPr>
+      <w:r>
+        <w:rPr>
+          <w:noProof/>
+        </w:rPr>
+        <w:drawing>
+          <wp:inline distT="0" distB="0" distL="0" distR="0">
+            <wp:extent cx="3994150" cy="1365250"/>
+            <wp:effectExtent l="0" t="0" r="6350" b="6350"/>
+            <wp:docPr id="8" name="Picture 8"/>
+            <wp:cNvGraphicFramePr>
+              <a:graphicFrameLocks xmlns:a="http://schemas.openxmlformats.org/drawingml/2006/main" noChangeAspect="1"/>
+            </wp:cNvGraphicFramePr>
+            <a:graphic xmlns:a="http://schemas.openxmlformats.org/drawingml/2006/main">
+              <a:graphicData uri="http://schemas.openxmlformats.org/drawingml/2006/picture">
+                <pic:pic xmlns:pic="http://schemas.openxmlformats.org/drawingml/2006/picture">
+                  <pic:nvPicPr>
+                    <pic:cNvPr id="0" name="Picture 2"/>
+                    <pic:cNvPicPr>
+                      <a:picLocks noChangeAspect="1" noChangeArrowheads="1"/>
+                    </pic:cNvPicPr>
+                  </pic:nvPicPr>
+                  <pic:blipFill>
+                    <a:blip r:embed="rId14">
+                      <a:extLst>
+                        <a:ext uri="{28A0092B-C50C-407E-A947-70E740481C1C}">
+                          <a14:useLocalDpi xmlns:a14="http://schemas.microsoft.com/office/drawing/2010/main" val="0"/>
+                        </a:ext>
+                      </a:extLst>
+                    </a:blip>
+                    <a:srcRect/>
+                    <a:stretch>
+                      <a:fillRect/>
+                    </a:stretch>
+                  </pic:blipFill>
+                  <pic:spPr bwMode="auto">
+                    <a:xfrm>
+                      <a:off x="0" y="0"/>
+                      <a:ext cx="3994150" cy="1365250"/>
+                    </a:xfrm>
+                    <a:prstGeom prst="rect">
+                      <a:avLst/>
+                    </a:prstGeom>
+                    <a:noFill/>
+                    <a:ln>
+                      <a:noFill/>
+                    </a:ln>
+                  </pic:spPr>
+                </pic:pic>
+              </a:graphicData>
+            </a:graphic>
+          </wp:inline>
+        </w:drawing>
+      </w:r>
+    </w:p>
+    <w:p>
+      <w:pPr>
+        <w:pStyle w:val="ListParagraph"/>
+      </w:pPr>
+    </w:p>
+    <w:p>
+      <w:pPr>
+        <w:pStyle w:val="ListParagraph"/>
+        <w:numPr>
+          <w:ilvl w:val="0"/>
+          <w:numId w:val="6"/>
+        </w:numPr>
+      </w:pPr>
+      <w:r>
+        <w:t>Provide the required information</w:t>
+      </w:r>
+    </w:p>
+    <w:p>
+      <w:pPr>
+        <w:pStyle w:val="ListParagraph"/>
+      </w:pPr>
+      <w:r>
+        <w:rPr>
+          <w:noProof/>
+        </w:rPr>
+        <w:drawing>
+          <wp:inline distT="0" distB="0" distL="0" distR="0">
+            <wp:extent cx="6261100" cy="2952750"/>
+            <wp:effectExtent l="0" t="0" r="6350" b="0"/>
+            <wp:docPr id="7" name="Picture 7"/>
+            <wp:cNvGraphicFramePr>
+              <a:graphicFrameLocks xmlns:a="http://schemas.openxmlformats.org/drawingml/2006/main" noChangeAspect="1"/>
+            </wp:cNvGraphicFramePr>
+            <a:graphic xmlns:a="http://schemas.openxmlformats.org/drawingml/2006/main">
+              <a:graphicData uri="http://schemas.openxmlformats.org/drawingml/2006/picture">
+                <pic:pic xmlns:pic="http://schemas.openxmlformats.org/drawingml/2006/picture">
+                  <pic:nvPicPr>
+                    <pic:cNvPr id="0" name="Picture 1"/>
+                    <pic:cNvPicPr>
+                      <a:picLocks noChangeAspect="1" noChangeArrowheads="1"/>
+                    </pic:cNvPicPr>
+                  </pic:nvPicPr>
+                  <pic:blipFill>
+                    <a:blip r:embed="rId15" cstate="print">
+                      <a:extLst>
+                        <a:ext uri="{28A0092B-C50C-407E-A947-70E740481C1C}">
+                          <a14:useLocalDpi xmlns:a14="http://schemas.microsoft.com/office/drawing/2010/main" val="0"/>
+                        </a:ext>
+                      </a:extLst>
+                    </a:blip>
+                    <a:srcRect/>
+                    <a:stretch>
+                      <a:fillRect/>
+                    </a:stretch>
+                  </pic:blipFill>
+                  <pic:spPr bwMode="auto">
+                    <a:xfrm>
+                      <a:off x="0" y="0"/>
+                      <a:ext cx="6261100" cy="2952750"/>
+                    </a:xfrm>
+                    <a:prstGeom prst="rect">
+                      <a:avLst/>
+                    </a:prstGeom>
+                    <a:noFill/>
+                    <a:ln>
+                      <a:noFill/>
+                    </a:ln>
+                  </pic:spPr>
+                </pic:pic>
+              </a:graphicData>
+            </a:graphic>
+          </wp:inline>
+        </w:drawing>
+      </w:r>
+    </w:p>
+    <w:p>
+      <w:pPr>
+        <w:pStyle w:val="ListParagraph"/>
+      </w:pPr>
+    </w:p>
+    <w:p>
+      <w:pPr>
+        <w:pStyle w:val="ListParagraph"/>
+        <w:numPr>
+          <w:ilvl w:val="0"/>
+          <w:numId w:val="6"/>
+        </w:numPr>
+      </w:pPr>
+      <w:r>
+        <w:t>Verify your repository</w:t>
+      </w:r>
+    </w:p>
+    <w:p>
+      <w:pPr>
+        <w:pStyle w:val="ListParagraph"/>
+      </w:pPr>
+      <w:bookmarkStart w:id="0" w:name="_GoBack"/>
+      <w:r>
+        <w:rPr>
+          <w:noProof/>
+        </w:rPr>
+        <w:drawing>
+          <wp:inline distT="0" distB="0" distL="0" distR="0">
+            <wp:extent cx="5930900" cy="2254250"/>
+            <wp:effectExtent l="0" t="0" r="0" b="0"/>
+            <wp:docPr id="9" name="Picture 9"/>
+            <wp:cNvGraphicFramePr>
+              <a:graphicFrameLocks xmlns:a="http://schemas.openxmlformats.org/drawingml/2006/main" noChangeAspect="1"/>
+            </wp:cNvGraphicFramePr>
+            <a:graphic xmlns:a="http://schemas.openxmlformats.org/drawingml/2006/main">
+              <a:graphicData uri="http://schemas.openxmlformats.org/drawingml/2006/picture">
+                <pic:pic xmlns:pic="http://schemas.openxmlformats.org/drawingml/2006/picture">
+                  <pic:nvPicPr>
+                    <pic:cNvPr id="0" name="Picture 3"/>
+                    <pic:cNvPicPr>
+                      <a:picLocks noChangeAspect="1" noChangeArrowheads="1"/>
+                    </pic:cNvPicPr>
+                  </pic:nvPicPr>
+                  <pic:blipFill>
+                    <a:blip r:embed="rId16" cstate="print">
+                      <a:extLst>
+                        <a:ext uri="{28A0092B-C50C-407E-A947-70E740481C1C}">
+                          <a14:useLocalDpi xmlns:a14="http://schemas.microsoft.com/office/drawing/2010/main" val="0"/>
+                        </a:ext>
+                      </a:extLst>
+                    </a:blip>
+                    <a:srcRect/>
+                    <a:stretch>
+                      <a:fillRect/>
+                    </a:stretch>
+                  </pic:blipFill>
+                  <pic:spPr bwMode="auto">
+                    <a:xfrm>
+                      <a:off x="0" y="0"/>
+                      <a:ext cx="5930900" cy="2254250"/>
+                    </a:xfrm>
+                    <a:prstGeom prst="rect">
+                      <a:avLst/>
+                    </a:prstGeom>
+                    <a:noFill/>
+                    <a:ln>
+                      <a:noFill/>
+                    </a:ln>
+                  </pic:spPr>
+                </pic:pic>
+              </a:graphicData>
+            </a:graphic>
+          </wp:inline>
+        </w:drawing>
+      </w:r>
+      <w:bookmarkEnd w:id="0"/>
+    </w:p>
     <w:sectPr>
       <w:pgSz w:w="12240" w:h="15840"/>
       <w:pgMar w:top="1440" w:right="1440" w:bottom="1440" w:left="1440" w:header="720" w:footer="720" w:gutter="0"/>
@@ -375,6 +991,95 @@
     </w:lvl>
   </w:abstractNum>
   <w:abstractNum w:abstractNumId="1" w15:restartNumberingAfterBreak="0">
+    <w:nsid w:val="25CF2A3A"/>
+    <w:multiLevelType w:val="hybridMultilevel"/>
+    <w:tmpl w:val="3A9CCDBE"/>
+    <w:lvl w:ilvl="0" w:tplc="04090011">
+      <w:start w:val="1"/>
+      <w:numFmt w:val="decimal"/>
+      <w:lvlText w:val="%1)"/>
+      <w:lvlJc w:val="left"/>
+      <w:pPr>
+        <w:ind w:left="720" w:hanging="360"/>
+      </w:pPr>
+      <w:rPr>
+        <w:rFonts w:hint="default"/>
+      </w:rPr>
+    </w:lvl>
+    <w:lvl w:ilvl="1" w:tplc="04090019" w:tentative="1">
+      <w:start w:val="1"/>
+      <w:numFmt w:val="lowerLetter"/>
+      <w:lvlText w:val="%2."/>
+      <w:lvlJc w:val="left"/>
+      <w:pPr>
+        <w:ind w:left="1440" w:hanging="360"/>
+      </w:pPr>
+    </w:lvl>
+    <w:lvl w:ilvl="2" w:tplc="0409001B" w:tentative="1">
+      <w:start w:val="1"/>
+      <w:numFmt w:val="lowerRoman"/>
+      <w:lvlText w:val="%3."/>
+      <w:lvlJc w:val="right"/>
+      <w:pPr>
+        <w:ind w:left="2160" w:hanging="180"/>
+      </w:pPr>
+    </w:lvl>
+    <w:lvl w:ilvl="3" w:tplc="0409000F" w:tentative="1">
+      <w:start w:val="1"/>
+      <w:numFmt w:val="decimal"/>
+      <w:lvlText w:val="%4."/>
+      <w:lvlJc w:val="left"/>
+      <w:pPr>
+        <w:ind w:left="2880" w:hanging="360"/>
+      </w:pPr>
+    </w:lvl>
+    <w:lvl w:ilvl="4" w:tplc="04090019" w:tentative="1">
+      <w:start w:val="1"/>
+      <w:numFmt w:val="lowerLetter"/>
+      <w:lvlText w:val="%5."/>
+      <w:lvlJc w:val="left"/>
+      <w:pPr>
+        <w:ind w:left="3600" w:hanging="360"/>
+      </w:pPr>
+    </w:lvl>
+    <w:lvl w:ilvl="5" w:tplc="0409001B" w:tentative="1">
+      <w:start w:val="1"/>
+      <w:numFmt w:val="lowerRoman"/>
+      <w:lvlText w:val="%6."/>
+      <w:lvlJc w:val="right"/>
+      <w:pPr>
+        <w:ind w:left="4320" w:hanging="180"/>
+      </w:pPr>
+    </w:lvl>
+    <w:lvl w:ilvl="6" w:tplc="0409000F" w:tentative="1">
+      <w:start w:val="1"/>
+      <w:numFmt w:val="decimal"/>
+      <w:lvlText w:val="%7."/>
+      <w:lvlJc w:val="left"/>
+      <w:pPr>
+        <w:ind w:left="5040" w:hanging="360"/>
+      </w:pPr>
+    </w:lvl>
+    <w:lvl w:ilvl="7" w:tplc="04090019" w:tentative="1">
+      <w:start w:val="1"/>
+      <w:numFmt w:val="lowerLetter"/>
+      <w:lvlText w:val="%8."/>
+      <w:lvlJc w:val="left"/>
+      <w:pPr>
+        <w:ind w:left="5760" w:hanging="360"/>
+      </w:pPr>
+    </w:lvl>
+    <w:lvl w:ilvl="8" w:tplc="0409001B" w:tentative="1">
+      <w:start w:val="1"/>
+      <w:numFmt w:val="lowerRoman"/>
+      <w:lvlText w:val="%9."/>
+      <w:lvlJc w:val="right"/>
+      <w:pPr>
+        <w:ind w:left="6480" w:hanging="180"/>
+      </w:pPr>
+    </w:lvl>
+  </w:abstractNum>
+  <w:abstractNum w:abstractNumId="2" w15:restartNumberingAfterBreak="0">
     <w:nsid w:val="31374BB4"/>
     <w:multiLevelType w:val="hybridMultilevel"/>
     <w:tmpl w:val="B80642B2"/>
@@ -463,7 +1168,96 @@
       </w:pPr>
     </w:lvl>
   </w:abstractNum>
-  <w:abstractNum w:abstractNumId="2" w15:restartNumberingAfterBreak="0">
+  <w:abstractNum w:abstractNumId="3" w15:restartNumberingAfterBreak="0">
+    <w:nsid w:val="43043DF7"/>
+    <w:multiLevelType w:val="hybridMultilevel"/>
+    <w:tmpl w:val="059A6356"/>
+    <w:lvl w:ilvl="0" w:tplc="04090011">
+      <w:start w:val="1"/>
+      <w:numFmt w:val="decimal"/>
+      <w:lvlText w:val="%1)"/>
+      <w:lvlJc w:val="left"/>
+      <w:pPr>
+        <w:ind w:left="720" w:hanging="360"/>
+      </w:pPr>
+      <w:rPr>
+        <w:rFonts w:hint="default"/>
+      </w:rPr>
+    </w:lvl>
+    <w:lvl w:ilvl="1" w:tplc="04090019" w:tentative="1">
+      <w:start w:val="1"/>
+      <w:numFmt w:val="lowerLetter"/>
+      <w:lvlText w:val="%2."/>
+      <w:lvlJc w:val="left"/>
+      <w:pPr>
+        <w:ind w:left="1440" w:hanging="360"/>
+      </w:pPr>
+    </w:lvl>
+    <w:lvl w:ilvl="2" w:tplc="0409001B" w:tentative="1">
+      <w:start w:val="1"/>
+      <w:numFmt w:val="lowerRoman"/>
+      <w:lvlText w:val="%3."/>
+      <w:lvlJc w:val="right"/>
+      <w:pPr>
+        <w:ind w:left="2160" w:hanging="180"/>
+      </w:pPr>
+    </w:lvl>
+    <w:lvl w:ilvl="3" w:tplc="0409000F" w:tentative="1">
+      <w:start w:val="1"/>
+      <w:numFmt w:val="decimal"/>
+      <w:lvlText w:val="%4."/>
+      <w:lvlJc w:val="left"/>
+      <w:pPr>
+        <w:ind w:left="2880" w:hanging="360"/>
+      </w:pPr>
+    </w:lvl>
+    <w:lvl w:ilvl="4" w:tplc="04090019" w:tentative="1">
+      <w:start w:val="1"/>
+      <w:numFmt w:val="lowerLetter"/>
+      <w:lvlText w:val="%5."/>
+      <w:lvlJc w:val="left"/>
+      <w:pPr>
+        <w:ind w:left="3600" w:hanging="360"/>
+      </w:pPr>
+    </w:lvl>
+    <w:lvl w:ilvl="5" w:tplc="0409001B" w:tentative="1">
+      <w:start w:val="1"/>
+      <w:numFmt w:val="lowerRoman"/>
+      <w:lvlText w:val="%6."/>
+      <w:lvlJc w:val="right"/>
+      <w:pPr>
+        <w:ind w:left="4320" w:hanging="180"/>
+      </w:pPr>
+    </w:lvl>
+    <w:lvl w:ilvl="6" w:tplc="0409000F" w:tentative="1">
+      <w:start w:val="1"/>
+      <w:numFmt w:val="decimal"/>
+      <w:lvlText w:val="%7."/>
+      <w:lvlJc w:val="left"/>
+      <w:pPr>
+        <w:ind w:left="5040" w:hanging="360"/>
+      </w:pPr>
+    </w:lvl>
+    <w:lvl w:ilvl="7" w:tplc="04090019" w:tentative="1">
+      <w:start w:val="1"/>
+      <w:numFmt w:val="lowerLetter"/>
+      <w:lvlText w:val="%8."/>
+      <w:lvlJc w:val="left"/>
+      <w:pPr>
+        <w:ind w:left="5760" w:hanging="360"/>
+      </w:pPr>
+    </w:lvl>
+    <w:lvl w:ilvl="8" w:tplc="0409001B" w:tentative="1">
+      <w:start w:val="1"/>
+      <w:numFmt w:val="lowerRoman"/>
+      <w:lvlText w:val="%9."/>
+      <w:lvlJc w:val="right"/>
+      <w:pPr>
+        <w:ind w:left="6480" w:hanging="180"/>
+      </w:pPr>
+    </w:lvl>
+  </w:abstractNum>
+  <w:abstractNum w:abstractNumId="4" w15:restartNumberingAfterBreak="0">
     <w:nsid w:val="6E4051E4"/>
     <w:multiLevelType w:val="hybridMultilevel"/>
     <w:tmpl w:val="E2289CAC"/>
@@ -576,7 +1370,7 @@
       </w:rPr>
     </w:lvl>
   </w:abstractNum>
-  <w:abstractNum w:abstractNumId="3" w15:restartNumberingAfterBreak="0">
+  <w:abstractNum w:abstractNumId="5" w15:restartNumberingAfterBreak="0">
     <w:nsid w:val="73D04859"/>
     <w:multiLevelType w:val="hybridMultilevel"/>
     <w:tmpl w:val="3130447A"/>
@@ -669,12 +1463,18 @@
     <w:abstractNumId w:val="0"/>
   </w:num>
   <w:num w:numId="2">
+    <w:abstractNumId w:val="4"/>
+  </w:num>
+  <w:num w:numId="3">
+    <w:abstractNumId w:val="5"/>
+  </w:num>
+  <w:num w:numId="4">
     <w:abstractNumId w:val="2"/>
   </w:num>
-  <w:num w:numId="3">
+  <w:num w:numId="5">
     <w:abstractNumId w:val="3"/>
   </w:num>
-  <w:num w:numId="4">
+  <w:num w:numId="6">
     <w:abstractNumId w:val="1"/>
   </w:num>
 </w:numbering>

</xml_diff>